<commit_message>
Partie 2 du chapitre1 done
</commit_message>
<xml_diff>
--- a/Modéle du rapport de PFF.docx
+++ b/Modéle du rapport de PFF.docx
@@ -1820,12 +1820,14 @@
       <w:pPr>
         <w:spacing w:line="360" w:lineRule="auto"/>
         <w:rPr>
-          <w:sz w:val="24"/>
-          <w:szCs w:val="24"/>
-        </w:rPr>
-      </w:pPr>
-      <w:r>
-        <w:rPr>
+          <w:rFonts w:asciiTheme="majorBidi" w:hAnsiTheme="majorBidi" w:cstheme="majorBidi"/>
+          <w:sz w:val="24"/>
+          <w:szCs w:val="24"/>
+        </w:rPr>
+      </w:pPr>
+      <w:r>
+        <w:rPr>
+          <w:rFonts w:asciiTheme="majorBidi" w:hAnsiTheme="majorBidi" w:cstheme="majorBidi"/>
           <w:sz w:val="24"/>
           <w:szCs w:val="24"/>
         </w:rPr>
@@ -1833,6 +1835,7 @@
       </w:r>
       <w:r>
         <w:rPr>
+          <w:rFonts w:asciiTheme="majorBidi" w:hAnsiTheme="majorBidi" w:cstheme="majorBidi"/>
           <w:sz w:val="24"/>
           <w:szCs w:val="24"/>
         </w:rPr>
@@ -1843,34 +1846,23 @@
       <w:pPr>
         <w:spacing w:line="360" w:lineRule="auto"/>
         <w:rPr>
-          <w:sz w:val="24"/>
-          <w:szCs w:val="24"/>
-        </w:rPr>
-      </w:pPr>
-      <w:r>
-        <w:rPr>
-          <w:sz w:val="24"/>
-          <w:szCs w:val="24"/>
-        </w:rPr>
-        <w:t xml:space="preserve"> Avant l'invention de l'ordinateur, nous enregistrions toutes les informations manuellement sur des supports en papier ce qui engendrait beaucoup de problèmes tel que la perte de temps considérable dans la recherche de ces informations ou la dégradation de ces dernières.</w:t>
-      </w:r>
-      <w:r>
-        <w:rPr>
-          <w:sz w:val="24"/>
-          <w:szCs w:val="24"/>
-        </w:rPr>
-        <w:t xml:space="preserve"> </w:t>
-      </w:r>
-      <w:r>
-        <w:rPr>
-          <w:sz w:val="24"/>
-          <w:szCs w:val="24"/>
-        </w:rPr>
-        <w:t xml:space="preserve">Ainsi, jusqu'à présent, l'ordinateur reste le moyen le plus sûr pour le traitement et la sauvegarde de l'information. Cette invention </w:t>
+          <w:rFonts w:asciiTheme="majorBidi" w:hAnsiTheme="majorBidi" w:cstheme="majorBidi"/>
+          <w:sz w:val="24"/>
+          <w:szCs w:val="24"/>
+        </w:rPr>
+      </w:pPr>
+      <w:r>
+        <w:rPr>
+          <w:rFonts w:asciiTheme="majorBidi" w:hAnsiTheme="majorBidi" w:cstheme="majorBidi"/>
+          <w:sz w:val="24"/>
+          <w:szCs w:val="24"/>
+        </w:rPr>
+        <w:t xml:space="preserve"> Avant l'invention de l'ordinateur, nous enregistrions toutes les informations manuellement sur des supports en papier ce qui engendrait beaucoup de problèmes tel que la perte de temps considérable dans la recherche de ces informations ou la dégradation de ces dernières. Ainsi, jusqu'à présent, l'ordinateur reste le moyen le plus sûr pour le traitement et la sauvegarde de l'information. Cette invention </w:t>
       </w:r>
       <w:proofErr w:type="spellStart"/>
       <w:r>
         <w:rPr>
+          <w:rFonts w:asciiTheme="majorBidi" w:hAnsiTheme="majorBidi" w:cstheme="majorBidi"/>
           <w:sz w:val="24"/>
           <w:szCs w:val="24"/>
         </w:rPr>
@@ -1879,6 +1871,7 @@
       <w:proofErr w:type="spellEnd"/>
       <w:r>
         <w:rPr>
+          <w:rFonts w:asciiTheme="majorBidi" w:hAnsiTheme="majorBidi" w:cstheme="majorBidi"/>
           <w:sz w:val="24"/>
           <w:szCs w:val="24"/>
         </w:rPr>
@@ -1889,12 +1882,14 @@
       <w:pPr>
         <w:spacing w:line="360" w:lineRule="auto"/>
         <w:rPr>
-          <w:sz w:val="24"/>
-          <w:szCs w:val="24"/>
-        </w:rPr>
-      </w:pPr>
-      <w:r>
-        <w:rPr>
+          <w:rFonts w:asciiTheme="majorBidi" w:hAnsiTheme="majorBidi" w:cstheme="majorBidi"/>
+          <w:sz w:val="24"/>
+          <w:szCs w:val="24"/>
+        </w:rPr>
+      </w:pPr>
+      <w:r>
+        <w:rPr>
+          <w:rFonts w:asciiTheme="majorBidi" w:hAnsiTheme="majorBidi" w:cstheme="majorBidi"/>
           <w:sz w:val="24"/>
           <w:szCs w:val="24"/>
         </w:rPr>
@@ -1905,12 +1900,14 @@
       <w:pPr>
         <w:spacing w:line="360" w:lineRule="auto"/>
         <w:rPr>
-          <w:sz w:val="24"/>
-          <w:szCs w:val="24"/>
-        </w:rPr>
-      </w:pPr>
-      <w:r>
-        <w:rPr>
+          <w:rFonts w:asciiTheme="majorBidi" w:hAnsiTheme="majorBidi" w:cstheme="majorBidi"/>
+          <w:sz w:val="24"/>
+          <w:szCs w:val="24"/>
+        </w:rPr>
+      </w:pPr>
+      <w:r>
+        <w:rPr>
+          <w:rFonts w:asciiTheme="majorBidi" w:hAnsiTheme="majorBidi" w:cstheme="majorBidi"/>
           <w:sz w:val="24"/>
           <w:szCs w:val="24"/>
         </w:rPr>
@@ -1921,12 +1918,14 @@
       <w:pPr>
         <w:spacing w:line="360" w:lineRule="auto"/>
         <w:rPr>
-          <w:sz w:val="24"/>
-          <w:szCs w:val="24"/>
-        </w:rPr>
-      </w:pPr>
-      <w:r>
-        <w:rPr>
+          <w:rFonts w:asciiTheme="majorBidi" w:hAnsiTheme="majorBidi" w:cstheme="majorBidi"/>
+          <w:sz w:val="24"/>
+          <w:szCs w:val="24"/>
+        </w:rPr>
+      </w:pPr>
+      <w:r>
+        <w:rPr>
+          <w:rFonts w:asciiTheme="majorBidi" w:hAnsiTheme="majorBidi" w:cstheme="majorBidi"/>
           <w:sz w:val="24"/>
           <w:szCs w:val="24"/>
         </w:rPr>
@@ -1934,6 +1933,7 @@
       </w:r>
       <w:r>
         <w:rPr>
+          <w:rFonts w:asciiTheme="majorBidi" w:hAnsiTheme="majorBidi" w:cstheme="majorBidi"/>
           <w:sz w:val="24"/>
           <w:szCs w:val="24"/>
         </w:rPr>
@@ -1941,6 +1941,7 @@
       </w:r>
       <w:r>
         <w:rPr>
+          <w:rFonts w:asciiTheme="majorBidi" w:hAnsiTheme="majorBidi" w:cstheme="majorBidi"/>
           <w:sz w:val="24"/>
           <w:szCs w:val="24"/>
         </w:rPr>
@@ -1948,6 +1949,7 @@
       </w:r>
       <w:r>
         <w:rPr>
+          <w:rFonts w:asciiTheme="majorBidi" w:hAnsiTheme="majorBidi" w:cstheme="majorBidi"/>
           <w:sz w:val="24"/>
           <w:szCs w:val="24"/>
         </w:rPr>
@@ -1958,12 +1960,14 @@
       <w:pPr>
         <w:spacing w:line="360" w:lineRule="auto"/>
         <w:rPr>
-          <w:sz w:val="24"/>
-          <w:szCs w:val="24"/>
-        </w:rPr>
-      </w:pPr>
-      <w:r>
-        <w:rPr>
+          <w:rFonts w:asciiTheme="majorBidi" w:hAnsiTheme="majorBidi" w:cstheme="majorBidi"/>
+          <w:sz w:val="24"/>
+          <w:szCs w:val="24"/>
+        </w:rPr>
+      </w:pPr>
+      <w:r>
+        <w:rPr>
+          <w:rFonts w:asciiTheme="majorBidi" w:hAnsiTheme="majorBidi" w:cstheme="majorBidi"/>
           <w:sz w:val="24"/>
           <w:szCs w:val="24"/>
         </w:rPr>
@@ -1971,6 +1975,7 @@
       </w:r>
       <w:r>
         <w:rPr>
+          <w:rFonts w:asciiTheme="majorBidi" w:hAnsiTheme="majorBidi" w:cstheme="majorBidi"/>
           <w:sz w:val="24"/>
           <w:szCs w:val="24"/>
         </w:rPr>
@@ -1981,28 +1986,30 @@
       <w:pPr>
         <w:spacing w:line="360" w:lineRule="auto"/>
         <w:rPr>
-          <w:sz w:val="24"/>
-          <w:szCs w:val="24"/>
-        </w:rPr>
-      </w:pPr>
-      <w:r>
-        <w:rPr>
+          <w:rFonts w:asciiTheme="majorBidi" w:hAnsiTheme="majorBidi" w:cstheme="majorBidi"/>
+          <w:sz w:val="24"/>
+          <w:szCs w:val="24"/>
+        </w:rPr>
+      </w:pPr>
+      <w:r>
+        <w:rPr>
+          <w:rFonts w:asciiTheme="majorBidi" w:hAnsiTheme="majorBidi" w:cstheme="majorBidi"/>
           <w:sz w:val="24"/>
           <w:szCs w:val="24"/>
         </w:rPr>
         <w:t xml:space="preserve"> Le troisième et dernier chapitre est consacré à la réalisation où nous allons définir </w:t>
       </w:r>
-      <w:proofErr w:type="spellStart"/>
-      <w:r>
-        <w:rPr>
-          <w:sz w:val="24"/>
-          <w:szCs w:val="24"/>
-        </w:rPr>
-        <w:t>tout</w:t>
-      </w:r>
-      <w:proofErr w:type="spellEnd"/>
-      <w:r>
-        <w:rPr>
+      <w:r>
+        <w:rPr>
+          <w:rFonts w:asciiTheme="majorBidi" w:hAnsiTheme="majorBidi" w:cstheme="majorBidi"/>
+          <w:sz w:val="24"/>
+          <w:szCs w:val="24"/>
+        </w:rPr>
+        <w:t>tous</w:t>
+      </w:r>
+      <w:r>
+        <w:rPr>
+          <w:rFonts w:asciiTheme="majorBidi" w:hAnsiTheme="majorBidi" w:cstheme="majorBidi"/>
           <w:sz w:val="24"/>
           <w:szCs w:val="24"/>
         </w:rPr>
@@ -2012,16 +2019,10 @@
     <w:p>
       <w:pPr>
         <w:spacing w:after="234" w:line="360" w:lineRule="auto"/>
-        <w:rPr>
-          <w:sz w:val="24"/>
-          <w:szCs w:val="24"/>
-        </w:rPr>
       </w:pPr>
       <w:r>
         <w:rPr>
           <w:rFonts w:ascii="Arial" w:eastAsia="Arial" w:hAnsi="Arial" w:cs="Arial"/>
-          <w:sz w:val="24"/>
-          <w:szCs w:val="24"/>
         </w:rPr>
         <w:t xml:space="preserve"> </w:t>
       </w:r>
@@ -2067,7 +2068,6 @@
         <w:rPr>
           <w:rFonts w:ascii="Arial" w:eastAsia="Arial" w:hAnsi="Arial" w:cs="Arial"/>
         </w:rPr>
-        <w:lastRenderedPageBreak/>
         <w:t xml:space="preserve"> </w:t>
       </w:r>
     </w:p>
@@ -2189,98 +2189,6 @@
     </w:p>
     <w:p>
       <w:pPr>
-        <w:spacing w:after="248" w:line="240" w:lineRule="auto"/>
-      </w:pPr>
-      <w:r>
-        <w:rPr>
-          <w:b/>
-          <w:sz w:val="32"/>
-        </w:rPr>
-        <w:t xml:space="preserve"> </w:t>
-      </w:r>
-    </w:p>
-    <w:p>
-      <w:pPr>
-        <w:spacing w:after="248" w:line="240" w:lineRule="auto"/>
-      </w:pPr>
-      <w:r>
-        <w:rPr>
-          <w:b/>
-          <w:sz w:val="32"/>
-        </w:rPr>
-        <w:t xml:space="preserve"> </w:t>
-      </w:r>
-    </w:p>
-    <w:p>
-      <w:pPr>
-        <w:spacing w:after="248" w:line="240" w:lineRule="auto"/>
-      </w:pPr>
-      <w:r>
-        <w:rPr>
-          <w:b/>
-          <w:sz w:val="32"/>
-        </w:rPr>
-        <w:t xml:space="preserve"> </w:t>
-      </w:r>
-    </w:p>
-    <w:p>
-      <w:pPr>
-        <w:spacing w:after="193" w:line="240" w:lineRule="auto"/>
-      </w:pPr>
-      <w:r>
-        <w:rPr>
-          <w:b/>
-          <w:sz w:val="32"/>
-        </w:rPr>
-        <w:t xml:space="preserve"> </w:t>
-      </w:r>
-    </w:p>
-    <w:p>
-      <w:pPr>
-        <w:spacing w:after="234" w:line="240" w:lineRule="auto"/>
-      </w:pPr>
-      <w:r>
-        <w:rPr>
-          <w:rFonts w:ascii="Arial" w:eastAsia="Arial" w:hAnsi="Arial" w:cs="Arial"/>
-        </w:rPr>
-        <w:t xml:space="preserve"> </w:t>
-      </w:r>
-    </w:p>
-    <w:p>
-      <w:pPr>
-        <w:spacing w:after="231" w:line="240" w:lineRule="auto"/>
-      </w:pPr>
-      <w:r>
-        <w:rPr>
-          <w:rFonts w:ascii="Arial" w:eastAsia="Arial" w:hAnsi="Arial" w:cs="Arial"/>
-        </w:rPr>
-        <w:t xml:space="preserve"> </w:t>
-      </w:r>
-    </w:p>
-    <w:p>
-      <w:pPr>
-        <w:spacing w:after="234" w:line="240" w:lineRule="auto"/>
-      </w:pPr>
-      <w:r>
-        <w:rPr>
-          <w:rFonts w:ascii="Arial" w:eastAsia="Arial" w:hAnsi="Arial" w:cs="Arial"/>
-        </w:rPr>
-        <w:t xml:space="preserve"> </w:t>
-      </w:r>
-    </w:p>
-    <w:p>
-      <w:pPr>
-        <w:spacing w:after="288" w:line="240" w:lineRule="auto"/>
-      </w:pPr>
-      <w:r>
-        <w:rPr>
-          <w:rFonts w:ascii="Arial" w:eastAsia="Arial" w:hAnsi="Arial" w:cs="Arial"/>
-        </w:rPr>
-        <w:t xml:space="preserve"> </w:t>
-      </w:r>
-    </w:p>
-    <w:p>
-      <w:pPr>
         <w:spacing w:line="240" w:lineRule="auto"/>
       </w:pPr>
       <w:r>
@@ -2323,159 +2231,133 @@
         <w:spacing w:line="360" w:lineRule="auto"/>
         <w:rPr>
           <w:rFonts w:asciiTheme="majorBidi" w:hAnsiTheme="majorBidi" w:cstheme="majorBidi"/>
-          <w:sz w:val="28"/>
-          <w:szCs w:val="28"/>
+          <w:sz w:val="24"/>
+          <w:szCs w:val="24"/>
         </w:rPr>
       </w:pPr>
       <w:r>
         <w:rPr>
           <w:rFonts w:asciiTheme="majorBidi" w:hAnsiTheme="majorBidi" w:cstheme="majorBidi"/>
-          <w:sz w:val="28"/>
-          <w:szCs w:val="28"/>
+          <w:sz w:val="24"/>
+          <w:szCs w:val="24"/>
         </w:rPr>
         <w:t xml:space="preserve">   Comme dans le cas de la plupart des</w:t>
       </w:r>
       <w:r>
         <w:rPr>
           <w:rFonts w:asciiTheme="majorBidi" w:hAnsiTheme="majorBidi" w:cstheme="majorBidi"/>
-          <w:sz w:val="28"/>
-          <w:szCs w:val="28"/>
-        </w:rPr>
-        <w:t xml:space="preserve"> entreprises particulièrement qui vendent et réparent du matériel électronique comme les téléphones et les ordinateurs et leurs composants, elles doivent consigner les données telles que les prod</w:t>
+          <w:sz w:val="24"/>
+          <w:szCs w:val="24"/>
+        </w:rPr>
+        <w:t xml:space="preserve"> entreprises particulièrement qui vendent et réparent du matériel électronique comme les téléphones et les ordinateurs et leurs composants, elles doivent consigner les données telles que les produits vendus, matériels réparé,</w:t>
       </w:r>
       <w:r>
         <w:rPr>
           <w:rFonts w:asciiTheme="majorBidi" w:hAnsiTheme="majorBidi" w:cstheme="majorBidi"/>
-          <w:sz w:val="28"/>
-          <w:szCs w:val="28"/>
-        </w:rPr>
-        <w:t>uits vendus, matériels réparé,</w:t>
+          <w:sz w:val="24"/>
+          <w:szCs w:val="24"/>
+        </w:rPr>
+        <w:t xml:space="preserve"> les</w:t>
       </w:r>
       <w:r>
         <w:rPr>
           <w:rFonts w:asciiTheme="majorBidi" w:hAnsiTheme="majorBidi" w:cstheme="majorBidi"/>
-          <w:sz w:val="28"/>
-          <w:szCs w:val="28"/>
-        </w:rPr>
-        <w:t xml:space="preserve"> les</w:t>
+          <w:sz w:val="24"/>
+          <w:szCs w:val="24"/>
+        </w:rPr>
+        <w:t xml:space="preserve"> produits en stocks</w:t>
       </w:r>
       <w:r>
         <w:rPr>
           <w:rFonts w:asciiTheme="majorBidi" w:hAnsiTheme="majorBidi" w:cstheme="majorBidi"/>
-          <w:sz w:val="28"/>
-          <w:szCs w:val="28"/>
-        </w:rPr>
-        <w:t xml:space="preserve"> produits en stocks</w:t>
+          <w:sz w:val="24"/>
+          <w:szCs w:val="24"/>
+        </w:rPr>
+        <w:t xml:space="preserve"> et</w:t>
       </w:r>
       <w:r>
         <w:rPr>
           <w:rFonts w:asciiTheme="majorBidi" w:hAnsiTheme="majorBidi" w:cstheme="majorBidi"/>
-          <w:sz w:val="28"/>
-          <w:szCs w:val="28"/>
-        </w:rPr>
-        <w:t xml:space="preserve"> et</w:t>
+          <w:sz w:val="24"/>
+          <w:szCs w:val="24"/>
+        </w:rPr>
+        <w:t xml:space="preserve"> </w:t>
       </w:r>
       <w:r>
         <w:rPr>
           <w:rFonts w:asciiTheme="majorBidi" w:hAnsiTheme="majorBidi" w:cstheme="majorBidi"/>
-          <w:sz w:val="28"/>
-          <w:szCs w:val="28"/>
-        </w:rPr>
-        <w:t xml:space="preserve"> </w:t>
+          <w:sz w:val="24"/>
+          <w:szCs w:val="24"/>
+        </w:rPr>
+        <w:t>d’autres opérations</w:t>
       </w:r>
       <w:r>
         <w:rPr>
           <w:rFonts w:asciiTheme="majorBidi" w:hAnsiTheme="majorBidi" w:cstheme="majorBidi"/>
-          <w:sz w:val="28"/>
-          <w:szCs w:val="28"/>
-        </w:rPr>
-        <w:t>d’autres opérations</w:t>
+          <w:sz w:val="24"/>
+          <w:szCs w:val="24"/>
+        </w:rPr>
+        <w:t xml:space="preserve">. </w:t>
       </w:r>
       <w:r>
         <w:rPr>
           <w:rFonts w:asciiTheme="majorBidi" w:hAnsiTheme="majorBidi" w:cstheme="majorBidi"/>
-          <w:sz w:val="28"/>
-          <w:szCs w:val="28"/>
-        </w:rPr>
-        <w:t xml:space="preserve">. </w:t>
+          <w:sz w:val="24"/>
+          <w:szCs w:val="24"/>
+          <w:shd w:val="clear" w:color="auto" w:fill="FFFFFF"/>
+        </w:rPr>
+        <w:t xml:space="preserve">La méthode traditionnelle utilisée est d’enregistrer </w:t>
       </w:r>
       <w:r>
         <w:rPr>
           <w:rFonts w:asciiTheme="majorBidi" w:hAnsiTheme="majorBidi" w:cstheme="majorBidi"/>
-          <w:sz w:val="28"/>
-          <w:szCs w:val="28"/>
+          <w:sz w:val="24"/>
+          <w:szCs w:val="24"/>
           <w:shd w:val="clear" w:color="auto" w:fill="FFFFFF"/>
         </w:rPr>
-        <w:t xml:space="preserve">La méthode traditionnelle utilisée est d’enregistrer </w:t>
+        <w:t>les données généralement dans des carnets</w:t>
       </w:r>
       <w:r>
         <w:rPr>
           <w:rFonts w:asciiTheme="majorBidi" w:hAnsiTheme="majorBidi" w:cstheme="majorBidi"/>
-          <w:sz w:val="28"/>
-          <w:szCs w:val="28"/>
+          <w:sz w:val="24"/>
+          <w:szCs w:val="24"/>
           <w:shd w:val="clear" w:color="auto" w:fill="FFFFFF"/>
         </w:rPr>
-        <w:t xml:space="preserve">les données </w:t>
+        <w:t xml:space="preserve"> ou des fichiers Excel</w:t>
       </w:r>
       <w:r>
         <w:rPr>
           <w:rFonts w:asciiTheme="majorBidi" w:hAnsiTheme="majorBidi" w:cstheme="majorBidi"/>
-          <w:sz w:val="28"/>
-          <w:szCs w:val="28"/>
+          <w:sz w:val="24"/>
+          <w:szCs w:val="24"/>
           <w:shd w:val="clear" w:color="auto" w:fill="FFFFFF"/>
         </w:rPr>
-        <w:t>général</w:t>
+        <w:t>, ce qui conduit à la combinaison de</w:t>
       </w:r>
       <w:r>
         <w:rPr>
           <w:rFonts w:asciiTheme="majorBidi" w:hAnsiTheme="majorBidi" w:cstheme="majorBidi"/>
-          <w:sz w:val="28"/>
-          <w:szCs w:val="28"/>
+          <w:sz w:val="24"/>
+          <w:szCs w:val="24"/>
           <w:shd w:val="clear" w:color="auto" w:fill="FFFFFF"/>
         </w:rPr>
-        <w:t>ement dans des carnets</w:t>
+        <w:t>s</w:t>
       </w:r>
       <w:r>
         <w:rPr>
           <w:rFonts w:asciiTheme="majorBidi" w:hAnsiTheme="majorBidi" w:cstheme="majorBidi"/>
-          <w:sz w:val="28"/>
-          <w:szCs w:val="28"/>
+          <w:sz w:val="24"/>
+          <w:szCs w:val="24"/>
           <w:shd w:val="clear" w:color="auto" w:fill="FFFFFF"/>
         </w:rPr>
-        <w:t xml:space="preserve"> ou des fichiers Excel</w:t>
+        <w:t xml:space="preserve"> difficultés dans</w:t>
       </w:r>
       <w:r>
         <w:rPr>
           <w:rFonts w:asciiTheme="majorBidi" w:hAnsiTheme="majorBidi" w:cstheme="majorBidi"/>
-          <w:sz w:val="28"/>
-          <w:szCs w:val="28"/>
-          <w:shd w:val="clear" w:color="auto" w:fill="FFFFFF"/>
-        </w:rPr>
-        <w:t>, ce qui conduit à la combinaison de</w:t>
-      </w:r>
-      <w:r>
-        <w:rPr>
-          <w:rFonts w:asciiTheme="majorBidi" w:hAnsiTheme="majorBidi" w:cstheme="majorBidi"/>
-          <w:sz w:val="28"/>
-          <w:szCs w:val="28"/>
-          <w:shd w:val="clear" w:color="auto" w:fill="FFFFFF"/>
-        </w:rPr>
-        <w:t>s</w:t>
-      </w:r>
-      <w:r>
-        <w:rPr>
-          <w:rFonts w:asciiTheme="majorBidi" w:hAnsiTheme="majorBidi" w:cstheme="majorBidi"/>
-          <w:sz w:val="28"/>
-          <w:szCs w:val="28"/>
-          <w:shd w:val="clear" w:color="auto" w:fill="FFFFFF"/>
-        </w:rPr>
-        <w:t xml:space="preserve"> difficultés dans</w:t>
-      </w:r>
-      <w:r>
-        <w:rPr>
-          <w:rFonts w:asciiTheme="majorBidi" w:hAnsiTheme="majorBidi" w:cstheme="majorBidi"/>
-          <w:sz w:val="28"/>
-          <w:szCs w:val="28"/>
+          <w:sz w:val="24"/>
+          <w:szCs w:val="24"/>
           <w:shd w:val="clear" w:color="auto" w:fill="FFFFFF"/>
           <w:rtl/>
         </w:rPr>
@@ -2484,8 +2366,8 @@
       <w:r>
         <w:rPr>
           <w:rFonts w:asciiTheme="majorBidi" w:hAnsiTheme="majorBidi" w:cstheme="majorBidi"/>
-          <w:sz w:val="28"/>
-          <w:szCs w:val="28"/>
+          <w:sz w:val="24"/>
+          <w:szCs w:val="24"/>
           <w:shd w:val="clear" w:color="auto" w:fill="FFFFFF"/>
         </w:rPr>
         <w:t>la gestion de ces données.</w:t>
@@ -2493,16 +2375,16 @@
       <w:r>
         <w:rPr>
           <w:rFonts w:asciiTheme="majorBidi" w:hAnsiTheme="majorBidi" w:cstheme="majorBidi"/>
-          <w:sz w:val="28"/>
-          <w:szCs w:val="28"/>
+          <w:sz w:val="24"/>
+          <w:szCs w:val="24"/>
         </w:rPr>
         <w:br/>
       </w:r>
       <w:r>
         <w:rPr>
           <w:rFonts w:asciiTheme="majorBidi" w:hAnsiTheme="majorBidi" w:cstheme="majorBidi"/>
-          <w:sz w:val="28"/>
-          <w:szCs w:val="28"/>
+          <w:sz w:val="24"/>
+          <w:szCs w:val="24"/>
           <w:shd w:val="clear" w:color="auto" w:fill="FFFFFF"/>
         </w:rPr>
         <w:t xml:space="preserve">    </w:t>
@@ -2510,8 +2392,8 @@
       <w:r>
         <w:rPr>
           <w:rFonts w:asciiTheme="majorBidi" w:hAnsiTheme="majorBidi" w:cstheme="majorBidi"/>
-          <w:sz w:val="28"/>
-          <w:szCs w:val="28"/>
+          <w:sz w:val="24"/>
+          <w:szCs w:val="24"/>
           <w:shd w:val="clear" w:color="auto" w:fill="FFFFFF"/>
         </w:rPr>
         <w:t>Dans la recherche de</w:t>
@@ -2519,8 +2401,8 @@
       <w:r>
         <w:rPr>
           <w:rFonts w:asciiTheme="majorBidi" w:hAnsiTheme="majorBidi" w:cstheme="majorBidi"/>
-          <w:sz w:val="28"/>
-          <w:szCs w:val="28"/>
+          <w:sz w:val="24"/>
+          <w:szCs w:val="24"/>
           <w:shd w:val="clear" w:color="auto" w:fill="FFFFFF"/>
         </w:rPr>
         <w:t>s</w:t>
@@ -2528,65 +2410,53 @@
       <w:r>
         <w:rPr>
           <w:rFonts w:asciiTheme="majorBidi" w:hAnsiTheme="majorBidi" w:cstheme="majorBidi"/>
-          <w:sz w:val="28"/>
-          <w:szCs w:val="28"/>
+          <w:sz w:val="24"/>
+          <w:szCs w:val="24"/>
           <w:shd w:val="clear" w:color="auto" w:fill="FFFFFF"/>
         </w:rPr>
-        <w:t xml:space="preserve"> solutions pratiques qui facilitent notre type de processus, nous avons </w:t>
+        <w:t xml:space="preserve"> solutions pratiques qui facilitent notre type de processus, nous avon</w:t>
       </w:r>
       <w:r>
         <w:rPr>
           <w:rFonts w:asciiTheme="majorBidi" w:hAnsiTheme="majorBidi" w:cstheme="majorBidi"/>
-          <w:sz w:val="28"/>
-          <w:szCs w:val="28"/>
+          <w:sz w:val="24"/>
+          <w:szCs w:val="24"/>
           <w:shd w:val="clear" w:color="auto" w:fill="FFFFFF"/>
         </w:rPr>
-        <w:lastRenderedPageBreak/>
-        <w:t xml:space="preserve">proposé une </w:t>
-      </w:r>
-      <w:bookmarkStart w:id="0" w:name="_GoBack"/>
+        <w:t xml:space="preserve">s proposé une solution informatique </w:t>
+      </w:r>
       <w:r>
         <w:rPr>
           <w:rFonts w:asciiTheme="majorBidi" w:hAnsiTheme="majorBidi" w:cstheme="majorBidi"/>
-          <w:sz w:val="28"/>
-          <w:szCs w:val="28"/>
+          <w:sz w:val="24"/>
+          <w:szCs w:val="24"/>
           <w:shd w:val="clear" w:color="auto" w:fill="FFFFFF"/>
         </w:rPr>
-        <w:t xml:space="preserve">solution technique </w:t>
-      </w:r>
-      <w:bookmarkEnd w:id="0"/>
+        <w:t xml:space="preserve"> à travers notre projet de fin d’étude, qui est deux modèles d’application informatique qui rendent le même processus de gestion des données facilement en compa</w:t>
+      </w:r>
       <w:r>
         <w:rPr>
           <w:rFonts w:asciiTheme="majorBidi" w:hAnsiTheme="majorBidi" w:cstheme="majorBidi"/>
-          <w:sz w:val="28"/>
-          <w:szCs w:val="28"/>
+          <w:sz w:val="24"/>
+          <w:szCs w:val="24"/>
           <w:shd w:val="clear" w:color="auto" w:fill="FFFFFF"/>
         </w:rPr>
-        <w:t>à travers notre projet de fin d’étude, qui est deux modèles d’application informatique qui rendent le même processus de gestion des données facilement en compa</w:t>
+        <w:t xml:space="preserve">raison à la </w:t>
       </w:r>
       <w:r>
         <w:rPr>
           <w:rFonts w:asciiTheme="majorBidi" w:hAnsiTheme="majorBidi" w:cstheme="majorBidi"/>
-          <w:sz w:val="28"/>
-          <w:szCs w:val="28"/>
+          <w:sz w:val="24"/>
+          <w:szCs w:val="24"/>
           <w:shd w:val="clear" w:color="auto" w:fill="FFFFFF"/>
         </w:rPr>
-        <w:t xml:space="preserve">raison à la </w:t>
+        <w:t xml:space="preserve"> méthode traditionnelle</w:t>
       </w:r>
       <w:r>
         <w:rPr>
           <w:rFonts w:asciiTheme="majorBidi" w:hAnsiTheme="majorBidi" w:cstheme="majorBidi"/>
-          <w:sz w:val="28"/>
-          <w:szCs w:val="28"/>
-          <w:shd w:val="clear" w:color="auto" w:fill="FFFFFF"/>
-        </w:rPr>
-        <w:t xml:space="preserve"> méthode traditionnelle</w:t>
-      </w:r>
-      <w:r>
-        <w:rPr>
-          <w:rFonts w:asciiTheme="majorBidi" w:hAnsiTheme="majorBidi" w:cstheme="majorBidi"/>
-          <w:sz w:val="28"/>
-          <w:szCs w:val="28"/>
+          <w:sz w:val="24"/>
+          <w:szCs w:val="24"/>
           <w:shd w:val="clear" w:color="auto" w:fill="FFFFFF"/>
         </w:rPr>
         <w:t>: une application web et une application de bureau.</w:t>
@@ -2717,6 +2587,7 @@
           <w:rFonts w:ascii="Times New Roman" w:eastAsia="Times New Roman" w:hAnsi="Times New Roman" w:cs="Times New Roman"/>
           <w:sz w:val="24"/>
         </w:rPr>
+        <w:lastRenderedPageBreak/>
         <w:t xml:space="preserve">     En raison</w:t>
       </w:r>
       <w:r>
@@ -2891,7 +2762,39 @@
           <w:sz w:val="24"/>
           <w:lang w:val="fr-MA" w:bidi="ar-MA"/>
         </w:rPr>
-        <w:t>Personnaliser un carnet ou un fichier pour chaque catégorie particulier, et à mesure que les catégories augmentent, cela devient plus difficile.</w:t>
+        <w:t xml:space="preserve">Personnaliser un carnet ou un fichier </w:t>
+      </w:r>
+      <w:r>
+        <w:rPr>
+          <w:rFonts w:ascii="Times New Roman" w:eastAsia="Times New Roman" w:hAnsi="Times New Roman" w:cs="Times New Roman"/>
+          <w:sz w:val="24"/>
+          <w:lang w:val="fr-MA" w:bidi="ar-MA"/>
+        </w:rPr>
+        <w:t>pour chaque catégorie particuliè</w:t>
+      </w:r>
+      <w:r>
+        <w:rPr>
+          <w:rFonts w:ascii="Times New Roman" w:eastAsia="Times New Roman" w:hAnsi="Times New Roman" w:cs="Times New Roman"/>
+          <w:sz w:val="24"/>
+          <w:lang w:val="fr-MA" w:bidi="ar-MA"/>
+        </w:rPr>
+        <w:t>r</w:t>
+      </w:r>
+      <w:r>
+        <w:rPr>
+          <w:rFonts w:ascii="Times New Roman" w:eastAsia="Times New Roman" w:hAnsi="Times New Roman" w:cs="Times New Roman"/>
+          <w:sz w:val="24"/>
+          <w:lang w:val="fr-MA" w:bidi="ar-MA"/>
+        </w:rPr>
+        <w:t>e</w:t>
+      </w:r>
+      <w:r>
+        <w:rPr>
+          <w:rFonts w:ascii="Times New Roman" w:eastAsia="Times New Roman" w:hAnsi="Times New Roman" w:cs="Times New Roman"/>
+          <w:sz w:val="24"/>
+          <w:lang w:val="fr-MA" w:bidi="ar-MA"/>
+        </w:rPr>
+        <w:t>, et à mesure que les catégories augmentent, cela devient plus difficile.</w:t>
       </w:r>
     </w:p>
     <w:p>
@@ -3077,7 +2980,31 @@
           <w:sz w:val="24"/>
           <w:lang w:val="fr-MA" w:bidi="ar-MA"/>
         </w:rPr>
-        <w:t>Difficulté de faire des rapports de manière automatique.</w:t>
+        <w:t>Difficulté de création</w:t>
+      </w:r>
+      <w:r>
+        <w:rPr>
+          <w:rFonts w:ascii="Times New Roman" w:eastAsia="Times New Roman" w:hAnsi="Times New Roman" w:cs="Times New Roman"/>
+          <w:sz w:val="24"/>
+          <w:lang w:val="fr-MA" w:bidi="ar-MA"/>
+        </w:rPr>
+        <w:t xml:space="preserve"> des</w:t>
+      </w:r>
+      <w:r>
+        <w:rPr>
+          <w:rFonts w:ascii="Times New Roman" w:eastAsia="Times New Roman" w:hAnsi="Times New Roman" w:cs="Times New Roman"/>
+          <w:sz w:val="24"/>
+          <w:lang w:val="fr-MA" w:bidi="ar-MA"/>
+        </w:rPr>
+        <w:t xml:space="preserve"> rapports</w:t>
+      </w:r>
+      <w:r>
+        <w:rPr>
+          <w:rFonts w:ascii="Times New Roman" w:eastAsia="Times New Roman" w:hAnsi="Times New Roman" w:cs="Times New Roman"/>
+          <w:sz w:val="24"/>
+          <w:lang w:val="fr-MA" w:bidi="ar-MA"/>
+        </w:rPr>
+        <w:t>.</w:t>
       </w:r>
     </w:p>
     <w:p>
@@ -3089,7 +3016,7 @@
         </w:numPr>
         <w:spacing w:after="244" w:line="360" w:lineRule="auto"/>
         <w:rPr>
-          <w:rFonts w:ascii="Times New Roman" w:eastAsia="Times New Roman" w:hAnsi="Times New Roman" w:cs="Times New Roman" w:hint="cs"/>
+          <w:rFonts w:ascii="Times New Roman" w:eastAsia="Times New Roman" w:hAnsi="Times New Roman" w:cs="Times New Roman"/>
           <w:sz w:val="24"/>
           <w:rtl/>
           <w:lang w:val="fr-MA" w:bidi="ar-MA"/>
@@ -3153,7 +3080,6 @@
         <w:rPr>
           <w:noProof/>
         </w:rPr>
-        <w:lastRenderedPageBreak/>
         <mc:AlternateContent>
           <mc:Choice Requires="wpg">
             <w:drawing>
@@ -3392,7 +3318,7 @@
               </wp:inline>
             </w:drawing>
           </mc:Choice>
-          <mc:Fallback xmlns:w15="http://schemas.microsoft.com/office/word/2012/wordml">
+          <mc:Fallback>
             <w:pict>
               <v:group id="Group 9061" o:spid="_x0000_s1026" style="width:363.55pt;height:128.9pt;mso-position-horizontal-relative:char;mso-position-vertical-relative:line" coordsize="46171,16373" o:gfxdata="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">
                 <v:rect id="Rectangle 776" o:spid="_x0000_s1027" style="position:absolute;width:506;height:2243;visibility:visible;mso-wrap-style:square;v-text-anchor:top" o:gfxdata="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" filled="f" stroked="f">
@@ -3599,6 +3525,7 @@
                 <w:rFonts w:ascii="Times New Roman" w:eastAsia="Times New Roman" w:hAnsi="Times New Roman" w:cs="Times New Roman"/>
                 <w:sz w:val="24"/>
               </w:rPr>
+              <w:lastRenderedPageBreak/>
               <w:t xml:space="preserve"> </w:t>
             </w:r>
           </w:p>
@@ -3945,7 +3872,696 @@
     </w:p>
     <w:p>
       <w:pPr>
+        <w:spacing w:line="360" w:lineRule="auto"/>
+        <w:rPr>
+          <w:rFonts w:asciiTheme="majorBidi" w:hAnsiTheme="majorBidi" w:cstheme="majorBidi"/>
+          <w:sz w:val="24"/>
+          <w:szCs w:val="24"/>
+          <w:lang w:bidi="ar-MA"/>
+        </w:rPr>
+      </w:pPr>
+      <w:r>
+        <w:rPr>
+          <w:rFonts w:asciiTheme="majorBidi" w:hAnsiTheme="majorBidi" w:cstheme="majorBidi"/>
+          <w:sz w:val="24"/>
+          <w:szCs w:val="24"/>
+          <w:lang w:bidi="ar-MA"/>
+        </w:rPr>
+        <w:t xml:space="preserve">         </w:t>
+      </w:r>
+      <w:r>
+        <w:rPr>
+          <w:rFonts w:asciiTheme="majorBidi" w:hAnsiTheme="majorBidi" w:cstheme="majorBidi"/>
+          <w:sz w:val="24"/>
+          <w:szCs w:val="24"/>
+          <w:lang w:bidi="ar-MA"/>
+        </w:rPr>
+        <w:t xml:space="preserve">On propose notre projet de fin d'étude qui deux applications (web et bureau) comme une solution informatique adapter au genre de problématiques  cités dans la partie précédente et qui met </w:t>
+      </w:r>
+      <w:r>
+        <w:rPr>
+          <w:rFonts w:asciiTheme="majorBidi" w:hAnsiTheme="majorBidi" w:cstheme="majorBidi"/>
+          <w:sz w:val="24"/>
+          <w:szCs w:val="24"/>
+          <w:lang w:bidi="ar-MA"/>
+        </w:rPr>
+        <w:t>à</w:t>
+      </w:r>
+      <w:r>
+        <w:rPr>
+          <w:rFonts w:asciiTheme="majorBidi" w:hAnsiTheme="majorBidi" w:cstheme="majorBidi"/>
+          <w:sz w:val="24"/>
+          <w:szCs w:val="24"/>
+          <w:lang w:bidi="ar-MA"/>
+        </w:rPr>
+        <w:t xml:space="preserve"> la disposition du client</w:t>
+      </w:r>
+      <w:r>
+        <w:rPr>
+          <w:rFonts w:asciiTheme="majorBidi" w:hAnsiTheme="majorBidi" w:cstheme="majorBidi"/>
+          <w:sz w:val="24"/>
+          <w:szCs w:val="24"/>
+          <w:lang w:bidi="ar-MA"/>
+        </w:rPr>
+        <w:t xml:space="preserve"> un outil qui satisfaire ses besoins dont les</w:t>
+      </w:r>
+      <w:r>
+        <w:rPr>
+          <w:rFonts w:asciiTheme="majorBidi" w:hAnsiTheme="majorBidi" w:cstheme="majorBidi"/>
+          <w:sz w:val="24"/>
+          <w:szCs w:val="24"/>
+          <w:lang w:bidi="ar-MA"/>
+        </w:rPr>
+        <w:t xml:space="preserve">  objectifs</w:t>
+      </w:r>
+      <w:r>
+        <w:rPr>
+          <w:rFonts w:asciiTheme="majorBidi" w:hAnsiTheme="majorBidi" w:cstheme="majorBidi"/>
+          <w:sz w:val="24"/>
+          <w:szCs w:val="24"/>
+          <w:lang w:bidi="ar-MA"/>
+        </w:rPr>
+        <w:t xml:space="preserve"> et l</w:t>
+      </w:r>
+      <w:r>
+        <w:rPr>
+          <w:rFonts w:asciiTheme="majorBidi" w:hAnsiTheme="majorBidi" w:cstheme="majorBidi"/>
+          <w:sz w:val="24"/>
+          <w:szCs w:val="24"/>
+          <w:lang w:bidi="ar-MA"/>
+        </w:rPr>
+        <w:t>es avantages</w:t>
+      </w:r>
+      <w:r>
+        <w:rPr>
+          <w:rFonts w:asciiTheme="majorBidi" w:hAnsiTheme="majorBidi" w:cstheme="majorBidi"/>
+          <w:sz w:val="24"/>
+          <w:szCs w:val="24"/>
+          <w:lang w:bidi="ar-MA"/>
+        </w:rPr>
+        <w:t xml:space="preserve"> sont</w:t>
+      </w:r>
+      <w:r>
+        <w:rPr>
+          <w:rFonts w:asciiTheme="majorBidi" w:hAnsiTheme="majorBidi" w:cstheme="majorBidi"/>
+          <w:sz w:val="24"/>
+          <w:szCs w:val="24"/>
+          <w:lang w:bidi="ar-MA"/>
+        </w:rPr>
+        <w:t>:</w:t>
+      </w:r>
+    </w:p>
+    <w:p>
+      <w:pPr>
+        <w:pStyle w:val="Paragraphedeliste"/>
+        <w:numPr>
+          <w:ilvl w:val="0"/>
+          <w:numId w:val="15"/>
+        </w:numPr>
+        <w:spacing w:after="200" w:line="360" w:lineRule="auto"/>
+        <w:rPr>
+          <w:rFonts w:asciiTheme="majorBidi" w:hAnsiTheme="majorBidi" w:cstheme="majorBidi"/>
+          <w:sz w:val="24"/>
+          <w:szCs w:val="24"/>
+          <w:lang w:bidi="ar-MA"/>
+        </w:rPr>
+      </w:pPr>
+      <w:r>
+        <w:rPr>
+          <w:rFonts w:asciiTheme="majorBidi" w:hAnsiTheme="majorBidi" w:cstheme="majorBidi"/>
+          <w:sz w:val="24"/>
+          <w:szCs w:val="24"/>
+          <w:lang w:bidi="ar-MA"/>
+        </w:rPr>
+        <w:t>U</w:t>
+      </w:r>
+      <w:r>
+        <w:rPr>
+          <w:rFonts w:asciiTheme="majorBidi" w:hAnsiTheme="majorBidi" w:cstheme="majorBidi"/>
+          <w:sz w:val="24"/>
+          <w:szCs w:val="24"/>
+          <w:lang w:bidi="ar-MA"/>
+        </w:rPr>
+        <w:t>n contrôle centralisé de l’entreprise</w:t>
+      </w:r>
+      <w:r>
+        <w:rPr>
+          <w:rFonts w:asciiTheme="majorBidi" w:hAnsiTheme="majorBidi" w:cstheme="majorBidi"/>
+          <w:sz w:val="24"/>
+          <w:szCs w:val="24"/>
+          <w:lang w:bidi="ar-MA"/>
+        </w:rPr>
+        <w:t>.</w:t>
+      </w:r>
+      <w:bookmarkStart w:id="0" w:name="_GoBack"/>
+      <w:bookmarkEnd w:id="0"/>
+    </w:p>
+    <w:p>
+      <w:pPr>
+        <w:pStyle w:val="Paragraphedeliste"/>
+        <w:numPr>
+          <w:ilvl w:val="0"/>
+          <w:numId w:val="15"/>
+        </w:numPr>
+        <w:spacing w:after="200" w:line="360" w:lineRule="auto"/>
+        <w:rPr>
+          <w:rFonts w:asciiTheme="majorBidi" w:hAnsiTheme="majorBidi" w:cstheme="majorBidi"/>
+          <w:sz w:val="24"/>
+          <w:szCs w:val="24"/>
+          <w:lang w:bidi="ar-MA"/>
+        </w:rPr>
+      </w:pPr>
+      <w:r>
+        <w:rPr>
+          <w:rFonts w:asciiTheme="majorBidi" w:hAnsiTheme="majorBidi" w:cstheme="majorBidi"/>
+          <w:sz w:val="24"/>
+          <w:szCs w:val="24"/>
+          <w:lang w:bidi="ar-MA"/>
+        </w:rPr>
+        <w:t>Gagner le temps.</w:t>
+      </w:r>
+    </w:p>
+    <w:p>
+      <w:pPr>
+        <w:pStyle w:val="Paragraphedeliste"/>
+        <w:numPr>
+          <w:ilvl w:val="0"/>
+          <w:numId w:val="15"/>
+        </w:numPr>
+        <w:spacing w:after="200" w:line="360" w:lineRule="auto"/>
+        <w:rPr>
+          <w:rFonts w:asciiTheme="majorBidi" w:hAnsiTheme="majorBidi" w:cstheme="majorBidi"/>
+          <w:sz w:val="24"/>
+          <w:szCs w:val="24"/>
+          <w:lang w:bidi="ar-MA"/>
+        </w:rPr>
+      </w:pPr>
+      <w:r>
+        <w:rPr>
+          <w:rFonts w:asciiTheme="majorBidi" w:hAnsiTheme="majorBidi" w:cstheme="majorBidi"/>
+          <w:sz w:val="24"/>
+          <w:szCs w:val="24"/>
+          <w:lang w:bidi="ar-MA"/>
+        </w:rPr>
+        <w:t>L’optimisation des processus de gestion.</w:t>
+      </w:r>
+    </w:p>
+    <w:p>
+      <w:pPr>
+        <w:pStyle w:val="Paragraphedeliste"/>
+        <w:numPr>
+          <w:ilvl w:val="0"/>
+          <w:numId w:val="15"/>
+        </w:numPr>
+        <w:spacing w:after="200" w:line="360" w:lineRule="auto"/>
+        <w:rPr>
+          <w:rFonts w:asciiTheme="majorBidi" w:hAnsiTheme="majorBidi" w:cstheme="majorBidi"/>
+          <w:sz w:val="24"/>
+          <w:szCs w:val="24"/>
+          <w:lang w:bidi="ar-MA"/>
+        </w:rPr>
+      </w:pPr>
+      <w:r>
+        <w:rPr>
+          <w:rFonts w:asciiTheme="majorBidi" w:hAnsiTheme="majorBidi" w:cstheme="majorBidi"/>
+          <w:sz w:val="24"/>
+          <w:szCs w:val="24"/>
+          <w:lang w:bidi="ar-MA"/>
+        </w:rPr>
+        <w:t>La flexibilité de navigation entre les composantes de projet.</w:t>
+      </w:r>
+    </w:p>
+    <w:p>
+      <w:pPr>
+        <w:pStyle w:val="Paragraphedeliste"/>
+        <w:numPr>
+          <w:ilvl w:val="0"/>
+          <w:numId w:val="15"/>
+        </w:numPr>
+        <w:spacing w:after="200" w:line="360" w:lineRule="auto"/>
+        <w:rPr>
+          <w:rFonts w:asciiTheme="majorBidi" w:hAnsiTheme="majorBidi" w:cstheme="majorBidi"/>
+          <w:sz w:val="24"/>
+          <w:szCs w:val="24"/>
+          <w:lang w:bidi="ar-MA"/>
+        </w:rPr>
+      </w:pPr>
+      <w:r>
+        <w:rPr>
+          <w:rFonts w:asciiTheme="majorBidi" w:hAnsiTheme="majorBidi" w:cstheme="majorBidi"/>
+          <w:sz w:val="24"/>
+          <w:szCs w:val="24"/>
+          <w:lang w:bidi="ar-MA"/>
+        </w:rPr>
+        <w:t xml:space="preserve">Une possibilité de recherche et de filtrage </w:t>
+      </w:r>
+      <w:r>
+        <w:rPr>
+          <w:rFonts w:asciiTheme="majorBidi" w:hAnsiTheme="majorBidi" w:cstheme="majorBidi"/>
+          <w:sz w:val="24"/>
+          <w:szCs w:val="24"/>
+          <w:lang w:bidi="ar-MA"/>
+        </w:rPr>
+        <w:t xml:space="preserve">de données </w:t>
+      </w:r>
+      <w:r>
+        <w:rPr>
+          <w:rFonts w:asciiTheme="majorBidi" w:hAnsiTheme="majorBidi" w:cstheme="majorBidi"/>
+          <w:sz w:val="24"/>
+          <w:szCs w:val="24"/>
+          <w:lang w:bidi="ar-MA"/>
+        </w:rPr>
+        <w:t>avec des manières différentes.</w:t>
+      </w:r>
+    </w:p>
+    <w:p>
+      <w:pPr>
+        <w:pStyle w:val="Paragraphedeliste"/>
+        <w:numPr>
+          <w:ilvl w:val="0"/>
+          <w:numId w:val="15"/>
+        </w:numPr>
+        <w:spacing w:after="200" w:line="360" w:lineRule="auto"/>
+        <w:rPr>
+          <w:rFonts w:asciiTheme="majorBidi" w:hAnsiTheme="majorBidi" w:cstheme="majorBidi"/>
+          <w:sz w:val="24"/>
+          <w:szCs w:val="24"/>
+          <w:lang w:bidi="ar-MA"/>
+        </w:rPr>
+      </w:pPr>
+      <w:r>
+        <w:rPr>
+          <w:rFonts w:asciiTheme="majorBidi" w:hAnsiTheme="majorBidi" w:cstheme="majorBidi"/>
+          <w:sz w:val="24"/>
+          <w:szCs w:val="24"/>
+          <w:lang w:bidi="ar-MA"/>
+        </w:rPr>
+        <w:t>L’ajout,  la modification et suppression des données facilement.</w:t>
+      </w:r>
+    </w:p>
+    <w:p>
+      <w:pPr>
+        <w:pStyle w:val="Paragraphedeliste"/>
+        <w:numPr>
+          <w:ilvl w:val="0"/>
+          <w:numId w:val="15"/>
+        </w:numPr>
+        <w:spacing w:after="200" w:line="360" w:lineRule="auto"/>
+        <w:rPr>
+          <w:rFonts w:asciiTheme="majorBidi" w:hAnsiTheme="majorBidi" w:cstheme="majorBidi"/>
+          <w:sz w:val="24"/>
+          <w:szCs w:val="24"/>
+          <w:lang w:bidi="ar-MA"/>
+        </w:rPr>
+      </w:pPr>
+      <w:r>
+        <w:rPr>
+          <w:rFonts w:asciiTheme="majorBidi" w:hAnsiTheme="majorBidi" w:cstheme="majorBidi"/>
+          <w:sz w:val="24"/>
+          <w:szCs w:val="24"/>
+          <w:lang w:bidi="ar-MA"/>
+        </w:rPr>
+        <w:t>A</w:t>
+      </w:r>
+      <w:r>
+        <w:rPr>
+          <w:rFonts w:asciiTheme="majorBidi" w:hAnsiTheme="majorBidi" w:cstheme="majorBidi"/>
+          <w:sz w:val="24"/>
+          <w:szCs w:val="24"/>
+          <w:lang w:bidi="ar-MA"/>
+        </w:rPr>
+        <w:t>ssurer la sécurité de ses informations</w:t>
+      </w:r>
+      <w:r>
+        <w:rPr>
+          <w:rFonts w:asciiTheme="majorBidi" w:hAnsiTheme="majorBidi" w:cstheme="majorBidi"/>
+          <w:sz w:val="24"/>
+          <w:szCs w:val="24"/>
+          <w:lang w:bidi="ar-MA"/>
+        </w:rPr>
+        <w:t>.</w:t>
+      </w:r>
+    </w:p>
+    <w:p>
+      <w:pPr>
+        <w:pStyle w:val="Paragraphedeliste"/>
+        <w:numPr>
+          <w:ilvl w:val="0"/>
+          <w:numId w:val="15"/>
+        </w:numPr>
+        <w:spacing w:after="200" w:line="360" w:lineRule="auto"/>
+        <w:rPr>
+          <w:rFonts w:asciiTheme="majorBidi" w:hAnsiTheme="majorBidi" w:cstheme="majorBidi"/>
+          <w:sz w:val="24"/>
+          <w:szCs w:val="24"/>
+          <w:lang w:bidi="ar-MA"/>
+        </w:rPr>
+      </w:pPr>
+      <w:r>
+        <w:rPr>
+          <w:rFonts w:asciiTheme="majorBidi" w:hAnsiTheme="majorBidi" w:cstheme="majorBidi"/>
+          <w:sz w:val="24"/>
+          <w:szCs w:val="24"/>
+          <w:lang w:bidi="ar-MA"/>
+        </w:rPr>
+        <w:t>A</w:t>
+      </w:r>
+      <w:r>
+        <w:rPr>
+          <w:rFonts w:asciiTheme="majorBidi" w:hAnsiTheme="majorBidi" w:cstheme="majorBidi"/>
+          <w:sz w:val="24"/>
+          <w:szCs w:val="24"/>
+          <w:lang w:bidi="ar-MA"/>
+        </w:rPr>
+        <w:t>ccès aux données  limité selon le rôle de l’utilisateur de l’application.</w:t>
+      </w:r>
+    </w:p>
+    <w:p>
+      <w:pPr>
+        <w:pStyle w:val="Paragraphedeliste"/>
+        <w:numPr>
+          <w:ilvl w:val="0"/>
+          <w:numId w:val="15"/>
+        </w:numPr>
+        <w:spacing w:after="200" w:line="360" w:lineRule="auto"/>
+        <w:rPr>
+          <w:rFonts w:asciiTheme="majorBidi" w:hAnsiTheme="majorBidi" w:cstheme="majorBidi"/>
+          <w:sz w:val="24"/>
+          <w:szCs w:val="24"/>
+          <w:lang w:bidi="ar-MA"/>
+        </w:rPr>
+      </w:pPr>
+      <w:r>
+        <w:rPr>
+          <w:rFonts w:asciiTheme="majorBidi" w:hAnsiTheme="majorBidi" w:cstheme="majorBidi"/>
+          <w:sz w:val="24"/>
+          <w:szCs w:val="24"/>
+          <w:lang w:bidi="ar-MA"/>
+        </w:rPr>
+        <w:t>Suivre l’avancement des ventes et des réparations des produits  par moi</w:t>
+      </w:r>
+      <w:r>
+        <w:rPr>
+          <w:rFonts w:asciiTheme="majorBidi" w:hAnsiTheme="majorBidi" w:cstheme="majorBidi"/>
+          <w:sz w:val="24"/>
+          <w:szCs w:val="24"/>
+          <w:lang w:bidi="ar-MA"/>
+        </w:rPr>
+        <w:t>s</w:t>
+      </w:r>
+      <w:r>
+        <w:rPr>
+          <w:rFonts w:asciiTheme="majorBidi" w:hAnsiTheme="majorBidi" w:cstheme="majorBidi"/>
+          <w:sz w:val="24"/>
+          <w:szCs w:val="24"/>
+          <w:lang w:bidi="ar-MA"/>
+        </w:rPr>
+        <w:t xml:space="preserve"> et par l’année en utilisant des graphes.</w:t>
+      </w:r>
+    </w:p>
+    <w:p>
+      <w:pPr>
+        <w:pStyle w:val="Paragraphedeliste"/>
+        <w:numPr>
+          <w:ilvl w:val="0"/>
+          <w:numId w:val="15"/>
+        </w:numPr>
+        <w:spacing w:after="200" w:line="360" w:lineRule="auto"/>
+        <w:rPr>
+          <w:rFonts w:asciiTheme="majorBidi" w:hAnsiTheme="majorBidi" w:cstheme="majorBidi"/>
+          <w:sz w:val="24"/>
+          <w:szCs w:val="24"/>
+          <w:lang w:bidi="ar-MA"/>
+        </w:rPr>
+      </w:pPr>
+      <w:r>
+        <w:rPr>
+          <w:rFonts w:asciiTheme="majorBidi" w:hAnsiTheme="majorBidi" w:cstheme="majorBidi"/>
+          <w:sz w:val="24"/>
+          <w:szCs w:val="24"/>
+          <w:lang w:bidi="ar-MA"/>
+        </w:rPr>
+        <w:t xml:space="preserve">Suivre l’état de stock </w:t>
+      </w:r>
+      <w:r>
+        <w:rPr>
+          <w:rFonts w:asciiTheme="majorBidi" w:hAnsiTheme="majorBidi" w:cstheme="majorBidi"/>
+          <w:sz w:val="24"/>
+          <w:szCs w:val="24"/>
+          <w:lang w:bidi="ar-MA"/>
+        </w:rPr>
+        <w:t>facilement</w:t>
+      </w:r>
+      <w:r>
+        <w:rPr>
+          <w:rFonts w:asciiTheme="majorBidi" w:hAnsiTheme="majorBidi" w:cstheme="majorBidi"/>
+          <w:sz w:val="24"/>
+          <w:szCs w:val="24"/>
+          <w:lang w:bidi="ar-MA"/>
+        </w:rPr>
+        <w:t>.</w:t>
+      </w:r>
+    </w:p>
+    <w:p>
+      <w:pPr>
+        <w:pStyle w:val="Paragraphedeliste"/>
+        <w:numPr>
+          <w:ilvl w:val="0"/>
+          <w:numId w:val="15"/>
+        </w:numPr>
+        <w:spacing w:after="200" w:line="360" w:lineRule="auto"/>
+        <w:rPr>
+          <w:rFonts w:asciiTheme="majorBidi" w:hAnsiTheme="majorBidi" w:cstheme="majorBidi"/>
+          <w:sz w:val="24"/>
+          <w:szCs w:val="24"/>
+          <w:lang w:bidi="ar-MA"/>
+        </w:rPr>
+      </w:pPr>
+      <w:r>
+        <w:rPr>
+          <w:rFonts w:asciiTheme="majorBidi" w:hAnsiTheme="majorBidi" w:cstheme="majorBidi"/>
+          <w:sz w:val="24"/>
+          <w:szCs w:val="24"/>
+          <w:lang w:bidi="ar-MA"/>
+        </w:rPr>
+        <w:t>Sauv</w:t>
+      </w:r>
+      <w:r>
+        <w:rPr>
+          <w:rFonts w:asciiTheme="majorBidi" w:hAnsiTheme="majorBidi" w:cstheme="majorBidi"/>
+          <w:sz w:val="24"/>
+          <w:szCs w:val="24"/>
+          <w:lang w:bidi="ar-MA"/>
+        </w:rPr>
+        <w:t>egarde</w:t>
+      </w:r>
+      <w:r>
+        <w:rPr>
+          <w:rFonts w:asciiTheme="majorBidi" w:hAnsiTheme="majorBidi" w:cstheme="majorBidi"/>
+          <w:sz w:val="24"/>
+          <w:szCs w:val="24"/>
+          <w:lang w:bidi="ar-MA"/>
+        </w:rPr>
+        <w:t xml:space="preserve"> </w:t>
+      </w:r>
+      <w:r>
+        <w:rPr>
+          <w:rFonts w:asciiTheme="majorBidi" w:hAnsiTheme="majorBidi" w:cstheme="majorBidi"/>
+          <w:sz w:val="24"/>
+          <w:szCs w:val="24"/>
+          <w:lang w:bidi="ar-MA"/>
+        </w:rPr>
+        <w:t>uniforme des données</w:t>
+      </w:r>
+      <w:r>
+        <w:rPr>
+          <w:rFonts w:asciiTheme="majorBidi" w:hAnsiTheme="majorBidi" w:cstheme="majorBidi" w:hint="cs"/>
+          <w:sz w:val="24"/>
+          <w:szCs w:val="24"/>
+          <w:rtl/>
+          <w:lang w:bidi="ar-MA"/>
+        </w:rPr>
+        <w:t xml:space="preserve"> </w:t>
+      </w:r>
+      <w:r>
+        <w:rPr>
+          <w:rFonts w:asciiTheme="majorBidi" w:hAnsiTheme="majorBidi" w:cstheme="majorBidi"/>
+          <w:sz w:val="24"/>
+          <w:szCs w:val="24"/>
+          <w:lang w:bidi="ar-MA"/>
+        </w:rPr>
+        <w:t xml:space="preserve">et </w:t>
+      </w:r>
+      <w:r>
+        <w:rPr>
+          <w:rFonts w:asciiTheme="majorBidi" w:hAnsiTheme="majorBidi" w:cstheme="majorBidi" w:hint="cs"/>
+          <w:sz w:val="24"/>
+          <w:szCs w:val="24"/>
+          <w:rtl/>
+          <w:lang w:bidi="ar-MA"/>
+        </w:rPr>
+        <w:t>é</w:t>
+      </w:r>
+      <w:r>
+        <w:rPr>
+          <w:rFonts w:asciiTheme="majorBidi" w:hAnsiTheme="majorBidi" w:cstheme="majorBidi"/>
+          <w:sz w:val="24"/>
+          <w:szCs w:val="24"/>
+          <w:lang w:bidi="ar-MA"/>
+        </w:rPr>
+        <w:t>vite sa redondance.</w:t>
+      </w:r>
+    </w:p>
+    <w:p>
+      <w:pPr>
+        <w:pStyle w:val="Paragraphedeliste"/>
+        <w:numPr>
+          <w:ilvl w:val="0"/>
+          <w:numId w:val="15"/>
+        </w:numPr>
+        <w:spacing w:after="200" w:line="360" w:lineRule="auto"/>
+        <w:rPr>
+          <w:rFonts w:asciiTheme="majorBidi" w:hAnsiTheme="majorBidi" w:cstheme="majorBidi"/>
+          <w:sz w:val="24"/>
+          <w:szCs w:val="24"/>
+          <w:lang w:bidi="ar-MA"/>
+        </w:rPr>
+      </w:pPr>
+      <w:r>
+        <w:rPr>
+          <w:rFonts w:asciiTheme="majorBidi" w:hAnsiTheme="majorBidi" w:cstheme="majorBidi"/>
+          <w:sz w:val="24"/>
+          <w:szCs w:val="24"/>
+          <w:lang w:bidi="ar-MA"/>
+        </w:rPr>
+        <w:t>Réduire la consommation des papiers.</w:t>
+      </w:r>
+    </w:p>
+    <w:p>
+      <w:pPr>
+        <w:pStyle w:val="Paragraphedeliste"/>
+        <w:numPr>
+          <w:ilvl w:val="0"/>
+          <w:numId w:val="15"/>
+        </w:numPr>
+        <w:spacing w:after="200" w:line="360" w:lineRule="auto"/>
+        <w:rPr>
+          <w:rFonts w:asciiTheme="majorBidi" w:hAnsiTheme="majorBidi" w:cstheme="majorBidi"/>
+          <w:sz w:val="24"/>
+          <w:szCs w:val="24"/>
+          <w:lang w:bidi="ar-MA"/>
+        </w:rPr>
+      </w:pPr>
+      <w:r>
+        <w:rPr>
+          <w:rFonts w:asciiTheme="majorBidi" w:hAnsiTheme="majorBidi" w:cstheme="majorBidi"/>
+          <w:sz w:val="24"/>
+          <w:szCs w:val="24"/>
+          <w:lang w:bidi="ar-MA"/>
+        </w:rPr>
+        <w:t xml:space="preserve">La cohérence et </w:t>
+      </w:r>
+      <w:r>
+        <w:rPr>
+          <w:rFonts w:asciiTheme="majorBidi" w:hAnsiTheme="majorBidi" w:cstheme="majorBidi"/>
+          <w:sz w:val="24"/>
+          <w:szCs w:val="24"/>
+          <w:lang w:bidi="ar-MA"/>
+        </w:rPr>
+        <w:t>homogénéité des informations.</w:t>
+      </w:r>
+    </w:p>
+    <w:p>
+      <w:pPr>
+        <w:pStyle w:val="Paragraphedeliste"/>
+        <w:numPr>
+          <w:ilvl w:val="0"/>
+          <w:numId w:val="15"/>
+        </w:numPr>
+        <w:spacing w:after="200" w:line="360" w:lineRule="auto"/>
+        <w:rPr>
+          <w:rFonts w:asciiTheme="majorBidi" w:hAnsiTheme="majorBidi" w:cstheme="majorBidi"/>
+          <w:sz w:val="24"/>
+          <w:szCs w:val="24"/>
+          <w:lang w:bidi="ar-MA"/>
+        </w:rPr>
+      </w:pPr>
+      <w:r>
+        <w:rPr>
+          <w:rFonts w:asciiTheme="majorBidi" w:hAnsiTheme="majorBidi" w:cstheme="majorBidi"/>
+          <w:sz w:val="24"/>
+          <w:szCs w:val="24"/>
+          <w:lang w:bidi="ar-MA"/>
+        </w:rPr>
+        <w:t>Une aide à la productivité.</w:t>
+      </w:r>
+    </w:p>
+    <w:p>
+      <w:pPr>
+        <w:pStyle w:val="Paragraphedeliste"/>
+        <w:numPr>
+          <w:ilvl w:val="0"/>
+          <w:numId w:val="15"/>
+        </w:numPr>
+        <w:spacing w:after="200" w:line="360" w:lineRule="auto"/>
+        <w:rPr>
+          <w:rFonts w:asciiTheme="majorBidi" w:hAnsiTheme="majorBidi" w:cstheme="majorBidi"/>
+          <w:sz w:val="24"/>
+          <w:szCs w:val="24"/>
+          <w:lang w:bidi="ar-MA"/>
+        </w:rPr>
+      </w:pPr>
+      <w:r>
+        <w:rPr>
+          <w:rFonts w:asciiTheme="majorBidi" w:hAnsiTheme="majorBidi" w:cstheme="majorBidi"/>
+          <w:sz w:val="24"/>
+          <w:szCs w:val="24"/>
+          <w:lang w:bidi="ar-MA"/>
+        </w:rPr>
+        <w:t>O</w:t>
+      </w:r>
+      <w:r>
+        <w:rPr>
+          <w:rFonts w:asciiTheme="majorBidi" w:hAnsiTheme="majorBidi" w:cstheme="majorBidi"/>
+          <w:sz w:val="24"/>
+          <w:szCs w:val="24"/>
+          <w:lang w:bidi="ar-MA"/>
+        </w:rPr>
+        <w:t>ptimiser la traçabilité des produits les plus vendus</w:t>
+      </w:r>
+      <w:r>
+        <w:rPr>
+          <w:rFonts w:asciiTheme="majorBidi" w:hAnsiTheme="majorBidi" w:cstheme="majorBidi"/>
+          <w:sz w:val="24"/>
+          <w:szCs w:val="24"/>
+          <w:lang w:bidi="ar-MA"/>
+        </w:rPr>
+        <w:t>.</w:t>
+      </w:r>
+    </w:p>
+    <w:p>
+      <w:pPr>
+        <w:pStyle w:val="Paragraphedeliste"/>
+        <w:spacing w:line="360" w:lineRule="auto"/>
+        <w:ind w:left="1440"/>
+        <w:rPr>
+          <w:rFonts w:asciiTheme="majorBidi" w:hAnsiTheme="majorBidi" w:cstheme="majorBidi"/>
+          <w:sz w:val="24"/>
+          <w:szCs w:val="24"/>
+          <w:rtl/>
+          <w:lang w:bidi="ar-MA"/>
+        </w:rPr>
+      </w:pPr>
+    </w:p>
+    <w:p>
+      <w:pPr>
         <w:spacing w:after="288" w:line="240" w:lineRule="auto"/>
+        <w:ind w:firstLine="135"/>
+      </w:pPr>
+    </w:p>
+    <w:p>
+      <w:pPr>
+        <w:spacing w:after="289" w:line="240" w:lineRule="auto"/>
         <w:jc w:val="center"/>
       </w:pPr>
       <w:r>
@@ -3959,7 +4575,7 @@
     </w:p>
     <w:p>
       <w:pPr>
-        <w:spacing w:after="289" w:line="240" w:lineRule="auto"/>
+        <w:spacing w:after="288" w:line="240" w:lineRule="auto"/>
         <w:jc w:val="center"/>
       </w:pPr>
       <w:r>
@@ -3973,7 +4589,7 @@
     </w:p>
     <w:p>
       <w:pPr>
-        <w:spacing w:after="288" w:line="240" w:lineRule="auto"/>
+        <w:spacing w:after="286" w:line="240" w:lineRule="auto"/>
         <w:jc w:val="center"/>
       </w:pPr>
       <w:r>
@@ -3987,7 +4603,7 @@
     </w:p>
     <w:p>
       <w:pPr>
-        <w:spacing w:after="286" w:line="240" w:lineRule="auto"/>
+        <w:spacing w:after="288" w:line="240" w:lineRule="auto"/>
         <w:jc w:val="center"/>
       </w:pPr>
       <w:r>
@@ -4010,21 +4626,6 @@
           <w:b/>
           <w:sz w:val="48"/>
         </w:rPr>
-        <w:t xml:space="preserve"> </w:t>
-      </w:r>
-    </w:p>
-    <w:p>
-      <w:pPr>
-        <w:spacing w:after="288" w:line="240" w:lineRule="auto"/>
-        <w:jc w:val="center"/>
-      </w:pPr>
-      <w:r>
-        <w:rPr>
-          <w:rFonts w:ascii="Arial" w:eastAsia="Arial" w:hAnsi="Arial" w:cs="Arial"/>
-          <w:b/>
-          <w:sz w:val="48"/>
-        </w:rPr>
-        <w:lastRenderedPageBreak/>
         <w:t xml:space="preserve"> </w:t>
       </w:r>
     </w:p>
@@ -4295,6 +4896,7 @@
           <w:b/>
           <w:sz w:val="48"/>
         </w:rPr>
+        <w:lastRenderedPageBreak/>
         <w:t xml:space="preserve"> </w:t>
       </w:r>
     </w:p>
@@ -4336,7 +4938,6 @@
         <w:pStyle w:val="Titre2"/>
       </w:pPr>
       <w:r>
-        <w:lastRenderedPageBreak/>
         <w:t xml:space="preserve">2. Analyse et conception du projet </w:t>
       </w:r>
       <w:r>
@@ -5330,6 +5931,7 @@
           <w:sz w:val="24"/>
           <w:szCs w:val="24"/>
         </w:rPr>
+        <w:lastRenderedPageBreak/>
         <w:t xml:space="preserve">- </w:t>
       </w:r>
       <w:r>
@@ -5434,7 +6036,6 @@
                 <w:sz w:val="24"/>
                 <w:szCs w:val="24"/>
               </w:rPr>
-              <w:lastRenderedPageBreak/>
               <w:fldChar w:fldCharType="begin"/>
             </w:r>
             <w:r>
@@ -6117,7 +6718,6 @@
         <w:pStyle w:val="Titre3"/>
       </w:pPr>
       <w:r>
-        <w:lastRenderedPageBreak/>
         <w:t>2.3 Modèle 1</w:t>
       </w:r>
       <w:r>
@@ -11539,7 +12139,7 @@
         <w:sz w:val="24"/>
         <w:lang w:val="en-US"/>
       </w:rPr>
-      <w:t>6</w:t>
+      <w:t>7</w:t>
     </w:r>
     <w:r>
       <w:rPr>
@@ -12029,7 +12629,7 @@
             </wp:anchor>
           </w:drawing>
         </mc:Choice>
-        <mc:Fallback xmlns:w15="http://schemas.microsoft.com/office/word/2012/wordml">
+        <mc:Fallback>
           <w:pict>
             <v:group id="Group 10243" o:spid="_x0000_s1033" style="position:absolute;left:0;text-align:left;margin-left:69.5pt;margin-top:35.45pt;width:471.75pt;height:38.6pt;z-index:251658240;mso-position-horizontal-relative:page;mso-position-vertical-relative:page" coordsize="59914,4900" o:gfxdata="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">
               <v:rect id="Rectangle 10246" o:spid="_x0000_s1034" style="position:absolute;left:11795;top:3024;width:506;height:2244;visibility:visible;mso-wrap-style:square;v-text-anchor:top" o:gfxdata="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" filled="f" stroked="f">
@@ -12068,13 +12668,23 @@
                 <v:textbox inset="0,0,0,0">
                   <w:txbxContent>
                     <w:p>
+                      <w:proofErr w:type="gramStart"/>
                       <w:r>
                         <w:rPr>
                           <w:rFonts w:ascii="Times New Roman" w:eastAsia="Times New Roman" w:hAnsi="Times New Roman" w:cs="Times New Roman"/>
                           <w:b/>
                           <w:sz w:val="24"/>
                         </w:rPr>
-                        <w:t>projet de fin de formation</w:t>
+                        <w:t>projet</w:t>
+                      </w:r>
+                      <w:proofErr w:type="gramEnd"/>
+                      <w:r>
+                        <w:rPr>
+                          <w:rFonts w:ascii="Times New Roman" w:eastAsia="Times New Roman" w:hAnsi="Times New Roman" w:cs="Times New Roman"/>
+                          <w:b/>
+                          <w:sz w:val="24"/>
+                        </w:rPr>
+                        <w:t xml:space="preserve"> de fin de formation</w:t>
                       </w:r>
                     </w:p>
                   </w:txbxContent>
@@ -12129,6 +12739,7 @@
                 <v:textbox inset="0,0,0,0">
                   <w:txbxContent>
                     <w:p>
+                      <w:proofErr w:type="gramStart"/>
                       <w:r>
                         <w:rPr>
                           <w:rFonts w:ascii="Times New Roman" w:eastAsia="Times New Roman" w:hAnsi="Times New Roman" w:cs="Times New Roman"/>
@@ -12136,6 +12747,7 @@
                         </w:rPr>
                         <w:t>l’entreprise</w:t>
                       </w:r>
+                      <w:proofErr w:type="gramEnd"/>
                     </w:p>
                   </w:txbxContent>
                 </v:textbox>
@@ -12530,9 +13142,9 @@
             </wp:anchor>
           </w:drawing>
         </mc:Choice>
-        <mc:Fallback xmlns:w15="http://schemas.microsoft.com/office/word/2012/wordml">
+        <mc:Fallback>
           <w:pict>
-            <v:group w14:anchorId="04366705" id="Group 10196" o:spid="_x0000_s1045" style="position:absolute;left:0;text-align:left;margin-left:69.2pt;margin-top:35.55pt;width:472.6pt;height:41.5pt;z-index:251659264;mso-position-horizontal-relative:page;mso-position-vertical-relative:page;mso-width-relative:margin;mso-height-relative:margin" coordsize="60019,5268" o:gfxdata="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">
+            <v:group id="Group 10196" o:spid="_x0000_s1045" style="position:absolute;left:0;text-align:left;margin-left:69.2pt;margin-top:35.55pt;width:472.6pt;height:41.5pt;z-index:251659264;mso-position-horizontal-relative:page;mso-position-vertical-relative:page;mso-width-relative:margin;mso-height-relative:margin" coordsize="60019,5268" o:gfxdata="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">
               <v:rect id="Rectangle 10199" o:spid="_x0000_s1046" style="position:absolute;left:11795;top:3024;width:506;height:2244;visibility:visible;mso-wrap-style:square;v-text-anchor:top" o:gfxdata="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" filled="f" stroked="f">
                 <v:textbox inset="0,0,0,0">
                   <w:txbxContent>
@@ -12882,6 +13494,231 @@
     </w:lvl>
   </w:abstractNum>
   <w:abstractNum w:abstractNumId="2">
+    <w:nsid w:val="13584610"/>
+    <w:multiLevelType w:val="hybridMultilevel"/>
+    <w:tmpl w:val="B95CA36E"/>
+    <w:lvl w:ilvl="0" w:tplc="2A8C877A">
+      <w:start w:val="1"/>
+      <w:numFmt w:val="bullet"/>
+      <w:lvlText w:val="-"/>
+      <w:lvlJc w:val="left"/>
+      <w:pPr>
+        <w:ind w:left="720" w:hanging="360"/>
+      </w:pPr>
+      <w:rPr>
+        <w:rFonts w:ascii="Calibri" w:eastAsiaTheme="minorHAnsi" w:hAnsi="Calibri" w:cs="Calibri" w:hint="default"/>
+      </w:rPr>
+    </w:lvl>
+    <w:lvl w:ilvl="1" w:tplc="040C0003" w:tentative="1">
+      <w:start w:val="1"/>
+      <w:numFmt w:val="bullet"/>
+      <w:lvlText w:val="o"/>
+      <w:lvlJc w:val="left"/>
+      <w:pPr>
+        <w:ind w:left="1440" w:hanging="360"/>
+      </w:pPr>
+      <w:rPr>
+        <w:rFonts w:ascii="Courier New" w:hAnsi="Courier New" w:cs="Courier New" w:hint="default"/>
+      </w:rPr>
+    </w:lvl>
+    <w:lvl w:ilvl="2" w:tplc="040C0005" w:tentative="1">
+      <w:start w:val="1"/>
+      <w:numFmt w:val="bullet"/>
+      <w:lvlText w:val=""/>
+      <w:lvlJc w:val="left"/>
+      <w:pPr>
+        <w:ind w:left="2160" w:hanging="360"/>
+      </w:pPr>
+      <w:rPr>
+        <w:rFonts w:ascii="Wingdings" w:hAnsi="Wingdings" w:hint="default"/>
+      </w:rPr>
+    </w:lvl>
+    <w:lvl w:ilvl="3" w:tplc="040C0001" w:tentative="1">
+      <w:start w:val="1"/>
+      <w:numFmt w:val="bullet"/>
+      <w:lvlText w:val=""/>
+      <w:lvlJc w:val="left"/>
+      <w:pPr>
+        <w:ind w:left="2880" w:hanging="360"/>
+      </w:pPr>
+      <w:rPr>
+        <w:rFonts w:ascii="Symbol" w:hAnsi="Symbol" w:hint="default"/>
+      </w:rPr>
+    </w:lvl>
+    <w:lvl w:ilvl="4" w:tplc="040C0003" w:tentative="1">
+      <w:start w:val="1"/>
+      <w:numFmt w:val="bullet"/>
+      <w:lvlText w:val="o"/>
+      <w:lvlJc w:val="left"/>
+      <w:pPr>
+        <w:ind w:left="3600" w:hanging="360"/>
+      </w:pPr>
+      <w:rPr>
+        <w:rFonts w:ascii="Courier New" w:hAnsi="Courier New" w:cs="Courier New" w:hint="default"/>
+      </w:rPr>
+    </w:lvl>
+    <w:lvl w:ilvl="5" w:tplc="040C0005" w:tentative="1">
+      <w:start w:val="1"/>
+      <w:numFmt w:val="bullet"/>
+      <w:lvlText w:val=""/>
+      <w:lvlJc w:val="left"/>
+      <w:pPr>
+        <w:ind w:left="4320" w:hanging="360"/>
+      </w:pPr>
+      <w:rPr>
+        <w:rFonts w:ascii="Wingdings" w:hAnsi="Wingdings" w:hint="default"/>
+      </w:rPr>
+    </w:lvl>
+    <w:lvl w:ilvl="6" w:tplc="040C0001" w:tentative="1">
+      <w:start w:val="1"/>
+      <w:numFmt w:val="bullet"/>
+      <w:lvlText w:val=""/>
+      <w:lvlJc w:val="left"/>
+      <w:pPr>
+        <w:ind w:left="5040" w:hanging="360"/>
+      </w:pPr>
+      <w:rPr>
+        <w:rFonts w:ascii="Symbol" w:hAnsi="Symbol" w:hint="default"/>
+      </w:rPr>
+    </w:lvl>
+    <w:lvl w:ilvl="7" w:tplc="040C0003" w:tentative="1">
+      <w:start w:val="1"/>
+      <w:numFmt w:val="bullet"/>
+      <w:lvlText w:val="o"/>
+      <w:lvlJc w:val="left"/>
+      <w:pPr>
+        <w:ind w:left="5760" w:hanging="360"/>
+      </w:pPr>
+      <w:rPr>
+        <w:rFonts w:ascii="Courier New" w:hAnsi="Courier New" w:cs="Courier New" w:hint="default"/>
+      </w:rPr>
+    </w:lvl>
+    <w:lvl w:ilvl="8" w:tplc="040C0005" w:tentative="1">
+      <w:start w:val="1"/>
+      <w:numFmt w:val="bullet"/>
+      <w:lvlText w:val=""/>
+      <w:lvlJc w:val="left"/>
+      <w:pPr>
+        <w:ind w:left="6480" w:hanging="360"/>
+      </w:pPr>
+      <w:rPr>
+        <w:rFonts w:ascii="Wingdings" w:hAnsi="Wingdings" w:hint="default"/>
+      </w:rPr>
+    </w:lvl>
+  </w:abstractNum>
+  <w:abstractNum w:abstractNumId="3">
+    <w:nsid w:val="1BC87574"/>
+    <w:multiLevelType w:val="hybridMultilevel"/>
+    <w:tmpl w:val="8550EA0C"/>
+    <w:lvl w:ilvl="0" w:tplc="040C0001">
+      <w:start w:val="1"/>
+      <w:numFmt w:val="bullet"/>
+      <w:lvlText w:val=""/>
+      <w:lvlJc w:val="left"/>
+      <w:pPr>
+        <w:ind w:left="720" w:hanging="360"/>
+      </w:pPr>
+      <w:rPr>
+        <w:rFonts w:ascii="Symbol" w:hAnsi="Symbol" w:hint="default"/>
+      </w:rPr>
+    </w:lvl>
+    <w:lvl w:ilvl="1" w:tplc="9420F996">
+      <w:numFmt w:val="bullet"/>
+      <w:lvlText w:val="-"/>
+      <w:lvlJc w:val="left"/>
+      <w:pPr>
+        <w:ind w:left="1440" w:hanging="360"/>
+      </w:pPr>
+      <w:rPr>
+        <w:rFonts w:ascii="Times New Roman" w:eastAsia="Calibri" w:hAnsi="Times New Roman" w:cs="Times New Roman" w:hint="default"/>
+      </w:rPr>
+    </w:lvl>
+    <w:lvl w:ilvl="2" w:tplc="040C0005" w:tentative="1">
+      <w:start w:val="1"/>
+      <w:numFmt w:val="bullet"/>
+      <w:lvlText w:val=""/>
+      <w:lvlJc w:val="left"/>
+      <w:pPr>
+        <w:ind w:left="2160" w:hanging="360"/>
+      </w:pPr>
+      <w:rPr>
+        <w:rFonts w:ascii="Wingdings" w:hAnsi="Wingdings" w:hint="default"/>
+      </w:rPr>
+    </w:lvl>
+    <w:lvl w:ilvl="3" w:tplc="040C0001" w:tentative="1">
+      <w:start w:val="1"/>
+      <w:numFmt w:val="bullet"/>
+      <w:lvlText w:val=""/>
+      <w:lvlJc w:val="left"/>
+      <w:pPr>
+        <w:ind w:left="2880" w:hanging="360"/>
+      </w:pPr>
+      <w:rPr>
+        <w:rFonts w:ascii="Symbol" w:hAnsi="Symbol" w:hint="default"/>
+      </w:rPr>
+    </w:lvl>
+    <w:lvl w:ilvl="4" w:tplc="040C0003" w:tentative="1">
+      <w:start w:val="1"/>
+      <w:numFmt w:val="bullet"/>
+      <w:lvlText w:val="o"/>
+      <w:lvlJc w:val="left"/>
+      <w:pPr>
+        <w:ind w:left="3600" w:hanging="360"/>
+      </w:pPr>
+      <w:rPr>
+        <w:rFonts w:ascii="Courier New" w:hAnsi="Courier New" w:cs="Courier New" w:hint="default"/>
+      </w:rPr>
+    </w:lvl>
+    <w:lvl w:ilvl="5" w:tplc="040C0005" w:tentative="1">
+      <w:start w:val="1"/>
+      <w:numFmt w:val="bullet"/>
+      <w:lvlText w:val=""/>
+      <w:lvlJc w:val="left"/>
+      <w:pPr>
+        <w:ind w:left="4320" w:hanging="360"/>
+      </w:pPr>
+      <w:rPr>
+        <w:rFonts w:ascii="Wingdings" w:hAnsi="Wingdings" w:hint="default"/>
+      </w:rPr>
+    </w:lvl>
+    <w:lvl w:ilvl="6" w:tplc="040C0001" w:tentative="1">
+      <w:start w:val="1"/>
+      <w:numFmt w:val="bullet"/>
+      <w:lvlText w:val=""/>
+      <w:lvlJc w:val="left"/>
+      <w:pPr>
+        <w:ind w:left="5040" w:hanging="360"/>
+      </w:pPr>
+      <w:rPr>
+        <w:rFonts w:ascii="Symbol" w:hAnsi="Symbol" w:hint="default"/>
+      </w:rPr>
+    </w:lvl>
+    <w:lvl w:ilvl="7" w:tplc="040C0003" w:tentative="1">
+      <w:start w:val="1"/>
+      <w:numFmt w:val="bullet"/>
+      <w:lvlText w:val="o"/>
+      <w:lvlJc w:val="left"/>
+      <w:pPr>
+        <w:ind w:left="5760" w:hanging="360"/>
+      </w:pPr>
+      <w:rPr>
+        <w:rFonts w:ascii="Courier New" w:hAnsi="Courier New" w:cs="Courier New" w:hint="default"/>
+      </w:rPr>
+    </w:lvl>
+    <w:lvl w:ilvl="8" w:tplc="040C0005" w:tentative="1">
+      <w:start w:val="1"/>
+      <w:numFmt w:val="bullet"/>
+      <w:lvlText w:val=""/>
+      <w:lvlJc w:val="left"/>
+      <w:pPr>
+        <w:ind w:left="6480" w:hanging="360"/>
+      </w:pPr>
+      <w:rPr>
+        <w:rFonts w:ascii="Wingdings" w:hAnsi="Wingdings" w:hint="default"/>
+      </w:rPr>
+    </w:lvl>
+  </w:abstractNum>
+  <w:abstractNum w:abstractNumId="4">
     <w:nsid w:val="26F71982"/>
     <w:multiLevelType w:val="hybridMultilevel"/>
     <w:tmpl w:val="652A5982"/>
@@ -12996,7 +13833,7 @@
       </w:rPr>
     </w:lvl>
   </w:abstractNum>
-  <w:abstractNum w:abstractNumId="3">
+  <w:abstractNum w:abstractNumId="5">
     <w:nsid w:val="2A745A28"/>
     <w:multiLevelType w:val="hybridMultilevel"/>
     <w:tmpl w:val="BB76493C"/>
@@ -13109,7 +13946,7 @@
       </w:rPr>
     </w:lvl>
   </w:abstractNum>
-  <w:abstractNum w:abstractNumId="4">
+  <w:abstractNum w:abstractNumId="6">
     <w:nsid w:val="2EF934DC"/>
     <w:multiLevelType w:val="hybridMultilevel"/>
     <w:tmpl w:val="BAF4AD0E"/>
@@ -13201,7 +14038,7 @@
       </w:pPr>
     </w:lvl>
   </w:abstractNum>
-  <w:abstractNum w:abstractNumId="5">
+  <w:abstractNum w:abstractNumId="7">
     <w:nsid w:val="37420EAC"/>
     <w:multiLevelType w:val="hybridMultilevel"/>
     <w:tmpl w:val="364C5480"/>
@@ -13422,7 +14259,7 @@
       </w:rPr>
     </w:lvl>
   </w:abstractNum>
-  <w:abstractNum w:abstractNumId="6">
+  <w:abstractNum w:abstractNumId="8">
     <w:nsid w:val="3F4D370D"/>
     <w:multiLevelType w:val="hybridMultilevel"/>
     <w:tmpl w:val="55B22932"/>
@@ -13508,7 +14345,7 @@
       </w:pPr>
     </w:lvl>
   </w:abstractNum>
-  <w:abstractNum w:abstractNumId="7">
+  <w:abstractNum w:abstractNumId="9">
     <w:nsid w:val="54A6344F"/>
     <w:multiLevelType w:val="hybridMultilevel"/>
     <w:tmpl w:val="DAC0774C"/>
@@ -13621,7 +14458,7 @@
       </w:rPr>
     </w:lvl>
   </w:abstractNum>
-  <w:abstractNum w:abstractNumId="8">
+  <w:abstractNum w:abstractNumId="10">
     <w:nsid w:val="550B4981"/>
     <w:multiLevelType w:val="hybridMultilevel"/>
     <w:tmpl w:val="D3FCF5A8"/>
@@ -13733,7 +14570,7 @@
       </w:rPr>
     </w:lvl>
   </w:abstractNum>
-  <w:abstractNum w:abstractNumId="9">
+  <w:abstractNum w:abstractNumId="11">
     <w:nsid w:val="6D1A4C32"/>
     <w:multiLevelType w:val="hybridMultilevel"/>
     <w:tmpl w:val="C43E1660"/>
@@ -13846,7 +14683,7 @@
       </w:rPr>
     </w:lvl>
   </w:abstractNum>
-  <w:abstractNum w:abstractNumId="10">
+  <w:abstractNum w:abstractNumId="12">
     <w:nsid w:val="7A804A3D"/>
     <w:multiLevelType w:val="hybridMultilevel"/>
     <w:tmpl w:val="15F4B572"/>
@@ -13935,7 +14772,7 @@
       </w:pPr>
     </w:lvl>
   </w:abstractNum>
-  <w:abstractNum w:abstractNumId="11">
+  <w:abstractNum w:abstractNumId="13">
     <w:nsid w:val="7BC2165B"/>
     <w:multiLevelType w:val="hybridMultilevel"/>
     <w:tmpl w:val="9368AA62"/>
@@ -14050,7 +14887,7 @@
       </w:rPr>
     </w:lvl>
   </w:abstractNum>
-  <w:abstractNum w:abstractNumId="12">
+  <w:abstractNum w:abstractNumId="14">
     <w:nsid w:val="7C7979B5"/>
     <w:multiLevelType w:val="hybridMultilevel"/>
     <w:tmpl w:val="EB047FA4"/>
@@ -14164,43 +15001,49 @@
     </w:lvl>
   </w:abstractNum>
   <w:num w:numId="1">
+    <w:abstractNumId w:val="7"/>
+  </w:num>
+  <w:num w:numId="2">
+    <w:abstractNumId w:val="10"/>
+  </w:num>
+  <w:num w:numId="3">
     <w:abstractNumId w:val="5"/>
   </w:num>
-  <w:num w:numId="2">
-    <w:abstractNumId w:val="8"/>
-  </w:num>
-  <w:num w:numId="3">
-    <w:abstractNumId w:val="3"/>
-  </w:num>
   <w:num w:numId="4">
-    <w:abstractNumId w:val="11"/>
+    <w:abstractNumId w:val="13"/>
   </w:num>
   <w:num w:numId="5">
-    <w:abstractNumId w:val="2"/>
+    <w:abstractNumId w:val="4"/>
   </w:num>
   <w:num w:numId="6">
     <w:abstractNumId w:val="0"/>
   </w:num>
   <w:num w:numId="7">
+    <w:abstractNumId w:val="14"/>
+  </w:num>
+  <w:num w:numId="8">
     <w:abstractNumId w:val="12"/>
   </w:num>
-  <w:num w:numId="8">
-    <w:abstractNumId w:val="10"/>
-  </w:num>
   <w:num w:numId="9">
-    <w:abstractNumId w:val="6"/>
+    <w:abstractNumId w:val="8"/>
   </w:num>
   <w:num w:numId="10">
     <w:abstractNumId w:val="1"/>
   </w:num>
   <w:num w:numId="11">
+    <w:abstractNumId w:val="11"/>
+  </w:num>
+  <w:num w:numId="12">
+    <w:abstractNumId w:val="6"/>
+  </w:num>
+  <w:num w:numId="13">
     <w:abstractNumId w:val="9"/>
   </w:num>
-  <w:num w:numId="12">
-    <w:abstractNumId w:val="4"/>
+  <w:num w:numId="14">
+    <w:abstractNumId w:val="2"/>
   </w:num>
-  <w:num w:numId="13">
-    <w:abstractNumId w:val="7"/>
+  <w:num w:numId="15">
+    <w:abstractNumId w:val="3"/>
   </w:num>
 </w:numbering>
 </file>
@@ -17676,7 +18519,7 @@
   <a:extraClrSchemeLst/>
   <a:extLst>
     <a:ext uri="{05A4C25C-085E-4340-85A3-A5531E510DB2}">
-      <thm15:themeFamily xmlns:thm15="http://schemas.microsoft.com/office/thememl/2012/main" xmlns="" name="Office Theme" id="{62F939B6-93AF-4DB8-9C6B-D6C7DFDC589F}" vid="{4A3C46E8-61CC-4603-A589-7422A47A8E4A}"/>
+      <thm15:themeFamily xmlns="" xmlns:thm15="http://schemas.microsoft.com/office/thememl/2012/main" name="Office Theme" id="{62F939B6-93AF-4DB8-9C6B-D6C7DFDC589F}" vid="{4A3C46E8-61CC-4603-A589-7422A47A8E4A}"/>
     </a:ext>
   </a:extLst>
 </a:theme>
@@ -17687,7 +18530,7 @@
 </file>
 
 <file path=customXml/itemProps1.xml><?xml version="1.0" encoding="utf-8"?>
-<ds:datastoreItem xmlns:ds="http://schemas.openxmlformats.org/officeDocument/2006/customXml" ds:itemID="{5CFD7FBC-3D78-4D1C-8E15-801EB5A26F66}">
+<ds:datastoreItem xmlns:ds="http://schemas.openxmlformats.org/officeDocument/2006/customXml" ds:itemID="{EF097AD4-466D-4D5F-BC6F-AC632C53EE4D}">
   <ds:schemaRefs>
     <ds:schemaRef ds:uri="http://schemas.openxmlformats.org/officeDocument/2006/bibliography"/>
   </ds:schemaRefs>

</xml_diff>